<commit_message>
Latin Honors added to the resume
</commit_message>
<xml_diff>
--- a/RESUME (MANVIJAY CJ).docx
+++ b/RESUME (MANVIJAY CJ).docx
@@ -13,8 +13,6 @@
           <w:szCs w:val="36"/>
         </w:rPr>
       </w:pPr>
-      <w:bookmarkStart w:id="0" w:name="_GoBack"/>
-      <w:bookmarkEnd w:id="0"/>
       <w:r>
         <w:rPr>
           <w:rFonts w:ascii="Raleway" w:hAnsi="Raleway" w:cs="Times New Roman"/>
@@ -807,8 +805,20 @@
           <w:sz w:val="20"/>
           <w:szCs w:val="20"/>
         </w:rPr>
-        <w:t>: Dean’s List (2016,2017)</w:t>
-      </w:r>
+        <w:t xml:space="preserve">: </w:t>
+      </w:r>
+      <w:r>
+        <w:rPr>
+          <w:rFonts w:ascii="Raleway" w:hAnsi="Raleway"/>
+          <w:b/>
+          <w:bCs/>
+          <w:sz w:val="20"/>
+          <w:szCs w:val="20"/>
+        </w:rPr>
+        <w:t>Summa Cum Laude</w:t>
+      </w:r>
+      <w:bookmarkStart w:id="0" w:name="_GoBack"/>
+      <w:bookmarkEnd w:id="0"/>
       <w:r>
         <w:rPr>
           <w:b/>
@@ -866,27 +876,7 @@
           <w:i/>
           <w:iCs/>
         </w:rPr>
-        <w:t xml:space="preserve">, Health Care </w:t>
-      </w:r>
-      <w:proofErr w:type="gramStart"/>
-      <w:r>
-        <w:rPr>
-          <w:rFonts w:ascii="Raleway" w:hAnsi="Raleway" w:cs="Times New Roman"/>
-          <w:bCs/>
-          <w:i/>
-          <w:iCs/>
-        </w:rPr>
-        <w:t xml:space="preserve">Company)   </w:t>
-      </w:r>
-      <w:proofErr w:type="gramEnd"/>
-      <w:r>
-        <w:rPr>
-          <w:rFonts w:ascii="Raleway" w:hAnsi="Raleway" w:cs="Times New Roman"/>
-          <w:bCs/>
-          <w:i/>
-          <w:iCs/>
-        </w:rPr>
-        <w:t xml:space="preserve">              </w:t>
+        <w:t xml:space="preserve">, Health Care Company)                 </w:t>
       </w:r>
       <w:r>
         <w:rPr>
@@ -5667,7 +5657,7 @@
 </file>
 
 <file path=customXml/itemProps1.xml><?xml version="1.0" encoding="utf-8"?>
-<ds:datastoreItem xmlns:ds="http://schemas.openxmlformats.org/officeDocument/2006/customXml" ds:itemID="{945FE924-0D31-414F-AA83-24808C0FDF60}">
+<ds:datastoreItem xmlns:ds="http://schemas.openxmlformats.org/officeDocument/2006/customXml" ds:itemID="{86B03758-E6CD-48B0-B523-3B66CE46F14A}">
   <ds:schemaRefs>
     <ds:schemaRef ds:uri="http://schemas.openxmlformats.org/officeDocument/2006/bibliography"/>
   </ds:schemaRefs>

</xml_diff>